<commit_message>
Updated Final Presentation #2
</commit_message>
<xml_diff>
--- a/AssignmentFinal/ΤελικηΠαρουσιαση.docx
+++ b/AssignmentFinal/ΤελικηΠαρουσιαση.docx
@@ -1818,7 +1818,7 @@
             <w:noProof/>
             <w:webHidden/>
           </w:rPr>
-          <w:t>7</w:t>
+          <w:t>6</w:t>
         </w:r>
         <w:r>
           <w:rPr>
@@ -1904,7 +1904,7 @@
             <w:noProof/>
             <w:webHidden/>
           </w:rPr>
-          <w:t>8</w:t>
+          <w:t>7</w:t>
         </w:r>
         <w:r>
           <w:rPr>
@@ -1990,7 +1990,7 @@
             <w:noProof/>
             <w:webHidden/>
           </w:rPr>
-          <w:t>8</w:t>
+          <w:t>7</w:t>
         </w:r>
         <w:r>
           <w:rPr>
@@ -2128,7 +2128,11 @@
           <w:szCs w:val="28"/>
         </w:rPr>
       </w:pPr>
-      <w:r>
+    </w:p>
+    <w:p>
+      <w:pPr>
+        <w:spacing w:before="360" w:after="360"/>
+        <w:jc w:val="both"/>
         <w:rPr>
           <w:rFonts w:ascii="Calibri" w:hAnsi="Calibri" w:cs="Calibri"/>
           <w:b/>
@@ -2136,8 +2140,72 @@
           <w:sz w:val="28"/>
           <w:szCs w:val="28"/>
         </w:rPr>
-        <w:br w:type="page"/>
-      </w:r>
+      </w:pPr>
+    </w:p>
+    <w:p>
+      <w:pPr>
+        <w:spacing w:before="360" w:after="360"/>
+        <w:jc w:val="both"/>
+        <w:rPr>
+          <w:rFonts w:ascii="Calibri" w:hAnsi="Calibri" w:cs="Calibri"/>
+          <w:b/>
+          <w:bCs/>
+          <w:sz w:val="28"/>
+          <w:szCs w:val="28"/>
+        </w:rPr>
+      </w:pPr>
+    </w:p>
+    <w:p>
+      <w:pPr>
+        <w:spacing w:before="360" w:after="360"/>
+        <w:jc w:val="both"/>
+        <w:rPr>
+          <w:rFonts w:ascii="Calibri" w:hAnsi="Calibri" w:cs="Calibri"/>
+          <w:b/>
+          <w:bCs/>
+          <w:sz w:val="28"/>
+          <w:szCs w:val="28"/>
+        </w:rPr>
+      </w:pPr>
+    </w:p>
+    <w:p>
+      <w:pPr>
+        <w:spacing w:before="360" w:after="360"/>
+        <w:jc w:val="both"/>
+        <w:rPr>
+          <w:rFonts w:ascii="Calibri" w:hAnsi="Calibri" w:cs="Calibri"/>
+          <w:b/>
+          <w:bCs/>
+          <w:sz w:val="28"/>
+          <w:szCs w:val="28"/>
+        </w:rPr>
+      </w:pPr>
+    </w:p>
+    <w:p>
+      <w:pPr>
+        <w:spacing w:before="360" w:after="360"/>
+        <w:jc w:val="both"/>
+        <w:rPr>
+          <w:rFonts w:ascii="Calibri" w:hAnsi="Calibri" w:cs="Calibri"/>
+          <w:b/>
+          <w:bCs/>
+          <w:sz w:val="28"/>
+          <w:szCs w:val="28"/>
+        </w:rPr>
+      </w:pPr>
+    </w:p>
+    <w:p>
+      <w:pPr>
+        <w:spacing w:before="360" w:after="360"/>
+        <w:jc w:val="both"/>
+        <w:rPr>
+          <w:rFonts w:ascii="Calibri" w:hAnsi="Calibri" w:cs="Calibri"/>
+          <w:b/>
+          <w:bCs/>
+          <w:sz w:val="28"/>
+          <w:szCs w:val="28"/>
+        </w:rPr>
+      </w:pPr>
     </w:p>
     <w:p>
       <w:pPr>
@@ -2151,6 +2219,7 @@
         <w:rPr>
           <w:lang w:val="el-GR"/>
         </w:rPr>
+        <w:lastRenderedPageBreak/>
         <w:t>Εισαγωγή</w:t>
       </w:r>
       <w:bookmarkEnd w:id="1"/>
@@ -2712,7 +2781,7 @@
           <w:noProof/>
         </w:rPr>
         <w:pict w14:anchorId="40279A6E">
-          <v:shape id="_x0000_i1046" type="#_x0000_t75" style="width:191.25pt;height:171.75pt;visibility:visible;mso-wrap-style:square">
+          <v:shape id="_x0000_i1027" type="#_x0000_t75" style="width:191.25pt;height:171.75pt;visibility:visible;mso-wrap-style:square">
             <v:imagedata r:id="rId10" o:title=""/>
           </v:shape>
         </w:pict>
@@ -2961,7 +3030,7 @@
           <w:noProof/>
         </w:rPr>
         <w:pict w14:anchorId="18950473">
-          <v:shape id="Εικόνα 1" o:spid="_x0000_i1033" type="#_x0000_t75" style="width:447.75pt;height:84.75pt;visibility:visible;mso-wrap-style:square">
+          <v:shape id="Εικόνα 1" o:spid="_x0000_i1028" type="#_x0000_t75" style="width:447.75pt;height:84.75pt;visibility:visible;mso-wrap-style:square">
             <v:imagedata r:id="rId11" o:title=""/>
           </v:shape>
         </w:pict>
@@ -3739,7 +3808,7 @@
           <w:noProof/>
         </w:rPr>
         <w:pict w14:anchorId="68311283">
-          <v:shape id="_x0000_i1049" type="#_x0000_t75" style="width:447.75pt;height:270pt;visibility:visible;mso-wrap-style:square">
+          <v:shape id="_x0000_i1029" type="#_x0000_t75" style="width:447.75pt;height:270pt;visibility:visible;mso-wrap-style:square">
             <v:imagedata r:id="rId12" o:title=""/>
           </v:shape>
         </w:pict>
@@ -3863,7 +3932,7 @@
           <w:szCs w:val="24"/>
         </w:rPr>
         <w:pict w14:anchorId="527CEABB">
-          <v:shape id="_x0000_i1029" type="#_x0000_t75" style="width:447pt;height:318pt">
+          <v:shape id="_x0000_i1030" type="#_x0000_t75" style="width:447pt;height:318pt">
             <v:imagedata r:id="rId13" o:title=""/>
           </v:shape>
         </w:pict>
@@ -4543,23 +4612,7 @@
           <w:szCs w:val="24"/>
         </w:rPr>
         <w:lastRenderedPageBreak/>
-        <w:t xml:space="preserve">καθώς και την ώρα (χωρίς </w:t>
-      </w:r>
-      <w:proofErr w:type="gramStart"/>
-      <w:r>
-        <w:rPr>
-          <w:sz w:val="24"/>
-          <w:szCs w:val="24"/>
-        </w:rPr>
-        <w:t>ζώνη )</w:t>
-      </w:r>
-      <w:proofErr w:type="gramEnd"/>
-      <w:r>
-        <w:rPr>
-          <w:sz w:val="24"/>
-          <w:szCs w:val="24"/>
-        </w:rPr>
-        <w:t xml:space="preserve"> που θα ξεκινήσει και θα τελειώσει. Σχετίζεται με τους πίνακ</w:t>
+        <w:t>καθώς και την ώρα (χωρίς ζώνη ) που θα ξεκινήσει και θα τελειώσει. Σχετίζεται με τους πίνακ</w:t>
       </w:r>
       <w:r>
         <w:rPr>
@@ -5584,9 +5637,74 @@
       <w:pPr>
         <w:pStyle w:val="-1"/>
         <w:rPr>
-          <w:lang w:val="en-US"/>
-        </w:rPr>
-      </w:pPr>
+          <w:i/>
+          <w:iCs/>
+        </w:rPr>
+      </w:pPr>
+      <w:r>
+        <w:rPr>
+          <w:i/>
+          <w:iCs/>
+        </w:rPr>
+        <w:t xml:space="preserve">Περιγραφή των </w:t>
+      </w:r>
+      <w:r>
+        <w:rPr>
+          <w:i/>
+          <w:iCs/>
+        </w:rPr>
+        <w:t>κλάσεων</w:t>
+      </w:r>
+      <w:r>
+        <w:rPr>
+          <w:i/>
+          <w:iCs/>
+        </w:rPr>
+        <w:t xml:space="preserve"> που χρησιμοποιούνται για το </w:t>
+      </w:r>
+      <w:r>
+        <w:rPr>
+          <w:i/>
+          <w:iCs/>
+          <w:lang w:val="en-US"/>
+        </w:rPr>
+        <w:t>login</w:t>
+      </w:r>
+      <w:r>
+        <w:rPr>
+          <w:i/>
+          <w:iCs/>
+        </w:rPr>
+        <w:t xml:space="preserve"> και </w:t>
+      </w:r>
+      <w:r>
+        <w:rPr>
+          <w:i/>
+          <w:iCs/>
+        </w:rPr>
+        <w:t>λίγα</w:t>
+      </w:r>
+      <w:r>
+        <w:rPr>
+          <w:i/>
+          <w:iCs/>
+        </w:rPr>
+        <w:t xml:space="preserve"> </w:t>
+      </w:r>
+      <w:r>
+        <w:rPr>
+          <w:i/>
+          <w:iCs/>
+        </w:rPr>
+        <w:t>λογία</w:t>
+      </w:r>
+      <w:r>
+        <w:rPr>
+          <w:i/>
+          <w:iCs/>
+        </w:rPr>
+        <w:t xml:space="preserve"> για την διαδικασία</w:t>
+      </w:r>
     </w:p>
     <w:p>
       <w:pPr>
@@ -5802,6 +5920,14 @@
     </w:p>
     <w:p>
       <w:pPr>
+        <w:jc w:val="both"/>
+        <w:rPr>
+          <w:rFonts w:ascii="Calibri" w:hAnsi="Calibri" w:cs="Calibri"/>
+        </w:rPr>
+      </w:pPr>
+    </w:p>
+    <w:p>
+      <w:pPr>
         <w:pStyle w:val="-1"/>
         <w:keepNext/>
       </w:pPr>
@@ -5812,7 +5938,7 @@
           <w:szCs w:val="24"/>
         </w:rPr>
         <w:pict w14:anchorId="66AE4AFE">
-          <v:shape id="Picture 1" o:spid="_x0000_i1069" type="#_x0000_t75" style="width:471pt;height:162pt;visibility:visible;mso-wrap-style:square">
+          <v:shape id="Picture 1" o:spid="_x0000_i1031" type="#_x0000_t75" style="width:471pt;height:162pt;visibility:visible;mso-wrap-style:square">
             <v:imagedata r:id="rId14" o:title=""/>
           </v:shape>
         </w:pict>
@@ -5849,6 +5975,94 @@
     </w:p>
     <w:p>
       <w:pPr>
+        <w:pStyle w:val="-1"/>
+      </w:pPr>
+      <w:r>
+        <w:t xml:space="preserve">Οι διαχειριστές χωρίζονται σε δύο κατηγορίες: </w:t>
+      </w:r>
+    </w:p>
+    <w:p>
+      <w:pPr>
+        <w:pStyle w:val="-1"/>
+      </w:pPr>
+      <w:r>
+        <w:t xml:space="preserve">• Σε αυτούς που μπορούν να προσθέσουν καινούργιους και να διαγράψουν υπάρχοντες </w:t>
+      </w:r>
+      <w:r>
+        <w:t>γιατρούς</w:t>
+      </w:r>
+      <w:r>
+        <w:t>.</w:t>
+      </w:r>
+    </w:p>
+    <w:p>
+      <w:pPr>
+        <w:pStyle w:val="-1"/>
+      </w:pPr>
+      <w:r>
+        <w:t xml:space="preserve">• Και σε αυτούς που μαζί με τα παραπάνω, μπορούν να προσθέσουν και </w:t>
+      </w:r>
+      <w:r>
+        <w:t>άλλους</w:t>
+      </w:r>
+      <w:r>
+        <w:t xml:space="preserve"> </w:t>
+      </w:r>
+      <w:r>
+        <w:rPr>
+          <w:lang w:val="en-US"/>
+        </w:rPr>
+        <w:t>admin</w:t>
+      </w:r>
+      <w:r>
+        <w:t>.</w:t>
+      </w:r>
+      <w:r>
+        <w:t xml:space="preserve"> (</w:t>
+      </w:r>
+      <w:proofErr w:type="spellStart"/>
+      <w:r>
+        <w:rPr>
+          <w:lang w:val="en-US"/>
+        </w:rPr>
+        <w:t>SuperUsers</w:t>
+      </w:r>
+      <w:proofErr w:type="spellEnd"/>
+      <w:r>
+        <w:t>)</w:t>
+      </w:r>
+    </w:p>
+    <w:p>
+      <w:pPr>
+        <w:pStyle w:val="-1"/>
+      </w:pPr>
+      <w:r>
+        <w:t>Έχει υλοποιηθεί ένα κλιμακωτό σύστημα δικαιωμάτων(</w:t>
+      </w:r>
+      <w:r>
+        <w:rPr>
+          <w:lang w:val="en-US"/>
+        </w:rPr>
+        <w:t>permissions</w:t>
+      </w:r>
+      <w:r>
+        <w:t xml:space="preserve">) όπου κάποιοι </w:t>
+      </w:r>
+      <w:r>
+        <w:rPr>
+          <w:lang w:val="en-US"/>
+        </w:rPr>
+        <w:t>admin</w:t>
+      </w:r>
+      <w:r>
+        <w:t xml:space="preserve"> </w:t>
+      </w:r>
+      <w:r>
+        <w:t>έχουν και την δεύτερη προαναφερθέντα λειτουργία.</w:t>
+      </w:r>
+    </w:p>
+    <w:p>
+      <w:pPr>
         <w:pStyle w:val="1"/>
         <w:rPr>
           <w:lang w:val="el-GR"/>
@@ -5863,6 +6077,48 @@
     </w:p>
     <w:p>
       <w:pPr>
+        <w:pStyle w:val="-1"/>
+      </w:pPr>
+      <w:bookmarkStart w:id="8" w:name="_Hlk77096019"/>
+      <w:r>
+        <w:t>Οι γιατροί έχουν τις παρακάτω δυνατότητες:</w:t>
+      </w:r>
+    </w:p>
+    <w:p>
+      <w:pPr>
+        <w:pStyle w:val="-1"/>
+      </w:pPr>
+      <w:r>
+        <w:t xml:space="preserve">• Προβολή των ραντεβού που </w:t>
+      </w:r>
+      <w:proofErr w:type="spellStart"/>
+      <w:r>
+        <w:t>εχουν</w:t>
+      </w:r>
+      <w:proofErr w:type="spellEnd"/>
+      <w:r>
+        <w:t xml:space="preserve"> κλείσει μαζί τους οι ασθενείς.</w:t>
+      </w:r>
+    </w:p>
+    <w:p>
+      <w:pPr>
+        <w:pStyle w:val="-1"/>
+      </w:pPr>
+      <w:r>
+        <w:t>• Ακύρωση των ραντεβού με ασθενείς εφόσον είναι τουλάχιστον τρεις μέρες μετά από την τρέχουσα ημερομηνία καθορισμένα.</w:t>
+      </w:r>
+    </w:p>
+    <w:p>
+      <w:pPr>
+        <w:pStyle w:val="-1"/>
+      </w:pPr>
+      <w:r>
+        <w:t xml:space="preserve">• Προσθήκη διαθέσιμων ραντεβού για να μπορούν να επιλέξουν οι ασθενείς. </w:t>
+      </w:r>
+    </w:p>
+    <w:bookmarkEnd w:id="8"/>
+    <w:p>
+      <w:pPr>
         <w:pStyle w:val="1"/>
         <w:rPr>
           <w:lang w:val="el-GR"/>
@@ -5872,6 +6128,7 @@
         <w:rPr>
           <w:lang w:val="el-GR"/>
         </w:rPr>
+        <w:lastRenderedPageBreak/>
         <w:t>Λειτουργίες</w:t>
       </w:r>
       <w:bookmarkEnd w:id="7"/>
@@ -5888,13 +6145,76 @@
     <w:p>
       <w:pPr>
         <w:pStyle w:val="-1"/>
-        <w:rPr>
-          <w:sz w:val="24"/>
-          <w:szCs w:val="24"/>
-        </w:rPr>
-      </w:pPr>
-      <w:r>
-        <w:rPr>
+      </w:pPr>
+      <w:r>
+        <w:t xml:space="preserve">Οι </w:t>
+      </w:r>
+      <w:r>
+        <w:t>ασθενείς</w:t>
+      </w:r>
+      <w:r>
+        <w:t xml:space="preserve"> έχουν τις παρακάτω δυνατότητες:</w:t>
+      </w:r>
+    </w:p>
+    <w:p>
+      <w:pPr>
+        <w:pStyle w:val="-1"/>
+      </w:pPr>
+      <w:r>
+        <w:t xml:space="preserve">• Προβολή των ραντεβού που </w:t>
+      </w:r>
+      <w:r>
+        <w:t>έχουν</w:t>
+      </w:r>
+      <w:r>
+        <w:t xml:space="preserve"> κλείσει</w:t>
+      </w:r>
+      <w:r>
+        <w:t xml:space="preserve"> με τους γιατρούς.</w:t>
+      </w:r>
+    </w:p>
+    <w:p>
+      <w:pPr>
+        <w:pStyle w:val="-1"/>
+      </w:pPr>
+      <w:r>
+        <w:t xml:space="preserve">• Ακύρωση </w:t>
+      </w:r>
+      <w:r>
+        <w:t>προγραμματισμένων ραντεβού.</w:t>
+      </w:r>
+    </w:p>
+    <w:p>
+      <w:pPr>
+        <w:pStyle w:val="-1"/>
+      </w:pPr>
+      <w:r>
+        <w:t xml:space="preserve">• </w:t>
+      </w:r>
+      <w:r>
+        <w:t>Επιλογή κατηγορίας γιατρών και κλείσιμο ραντεβού μαζί τους.</w:t>
+      </w:r>
+    </w:p>
+    <w:p>
+      <w:pPr>
+        <w:pStyle w:val="-1"/>
+        <w:rPr>
+          <w:strike/>
+        </w:rPr>
+      </w:pPr>
+    </w:p>
+    <w:p>
+      <w:pPr>
+        <w:pStyle w:val="-1"/>
+        <w:rPr>
+          <w:strike/>
+          <w:sz w:val="24"/>
+          <w:szCs w:val="24"/>
+        </w:rPr>
+      </w:pPr>
+      <w:r>
+        <w:rPr>
+          <w:strike/>
           <w:sz w:val="24"/>
           <w:szCs w:val="24"/>
         </w:rPr>
@@ -6132,7 +6452,6 @@
           <w:sz w:val="24"/>
           <w:szCs w:val="24"/>
         </w:rPr>
-        <w:lastRenderedPageBreak/>
         <w:t xml:space="preserve">Η πιστοποίηση γίνεται μέσω της στατικής τάξης </w:t>
       </w:r>
       <w:r>
@@ -6754,8 +7073,9 @@
         <w:rPr>
           <w:lang w:val="en-US"/>
         </w:rPr>
+        <w:lastRenderedPageBreak/>
         <w:pict w14:anchorId="6871CBD0">
-          <v:shape id="_x0000_i1030" type="#_x0000_t75" style="width:396.75pt;height:189pt">
+          <v:shape id="_x0000_i1032" type="#_x0000_t75" style="width:396.75pt;height:189pt">
             <v:imagedata r:id="rId15" o:title=""/>
           </v:shape>
         </w:pict>
@@ -6773,9 +7093,8 @@
         <w:rPr>
           <w:lang w:val="en-US"/>
         </w:rPr>
-        <w:lastRenderedPageBreak/>
         <w:pict w14:anchorId="2130C2AD">
-          <v:shape id="_x0000_i1031" type="#_x0000_t75" style="width:396.75pt;height:186.75pt">
+          <v:shape id="_x0000_i1033" type="#_x0000_t75" style="width:396.75pt;height:186.75pt">
             <v:imagedata r:id="rId16" o:title=""/>
           </v:shape>
         </w:pict>
@@ -6795,17 +7114,17 @@
       <w:pPr>
         <w:pStyle w:val="1"/>
       </w:pPr>
-      <w:bookmarkStart w:id="8" w:name="_Toc308529532"/>
-      <w:bookmarkStart w:id="9" w:name="_Toc74251869"/>
-      <w:bookmarkStart w:id="10" w:name="_Toc74251953"/>
-      <w:bookmarkStart w:id="11" w:name="_Toc77090193"/>
+      <w:bookmarkStart w:id="9" w:name="_Toc308529532"/>
+      <w:bookmarkStart w:id="10" w:name="_Toc74251869"/>
+      <w:bookmarkStart w:id="11" w:name="_Toc74251953"/>
+      <w:bookmarkStart w:id="12" w:name="_Toc77090193"/>
       <w:r>
         <w:t>Βιβλιογραφικές Πηγές</w:t>
       </w:r>
-      <w:bookmarkEnd w:id="8"/>
       <w:bookmarkEnd w:id="9"/>
       <w:bookmarkEnd w:id="10"/>
       <w:bookmarkEnd w:id="11"/>
+      <w:bookmarkEnd w:id="12"/>
     </w:p>
     <w:p/>
     <w:p>
@@ -7357,7 +7676,7 @@
                 <v:path o:extrusionok="f" gradientshapeok="t" o:connecttype="rect"/>
                 <o:lock v:ext="edit" aspectratio="t"/>
               </v:shapetype>
-              <v:shape id="_x0000_i1032" type="#_x0000_t75" style="width:25.5pt;height:31.5pt">
+              <v:shape id="_x0000_i1034" type="#_x0000_t75" style="width:25.5pt;height:31.5pt">
                 <v:imagedata r:id="rId1" o:title="UNIPI-JPG"/>
               </v:shape>
             </w:pict>
@@ -9118,6 +9437,7 @@
   <w:style w:type="character" w:default="1" w:styleId="a0">
     <w:name w:val="Default Paragraph Font"/>
     <w:uiPriority w:val="1"/>
+    <w:semiHidden/>
     <w:unhideWhenUsed/>
   </w:style>
   <w:style w:type="table" w:default="1" w:styleId="a1">

</xml_diff>